<commit_message>
is JS pass by value or passby ref
</commit_message>
<xml_diff>
--- a/Closures -Interview.docx
+++ b/Closures -Interview.docx
@@ -1845,9 +1845,405 @@
       </w:r>
     </w:p>
     <w:p>
+      <w:pPr>
+        <w:shd w:val="clear" w:color="auto" w:fill="FFFFFF"/>
+        <w:spacing w:after="0" w:line="285" w:lineRule="atLeast"/>
+        <w:rPr>
+          <w:rFonts w:ascii="Consolas" w:eastAsia="Times New Roman" w:hAnsi="Consolas" w:cs="Times New Roman"/>
+          <w:color w:val="000000"/>
+          <w:sz w:val="21"/>
+          <w:szCs w:val="21"/>
+        </w:rPr>
+      </w:pPr>
+    </w:p>
+    <w:p>
+      <w:pPr>
+        <w:shd w:val="clear" w:color="auto" w:fill="FFFFFF"/>
+        <w:spacing w:after="0" w:line="285" w:lineRule="atLeast"/>
+        <w:rPr>
+          <w:rFonts w:ascii="Consolas" w:eastAsia="Times New Roman" w:hAnsi="Consolas" w:cs="Times New Roman"/>
+          <w:color w:val="000000"/>
+          <w:sz w:val="21"/>
+          <w:szCs w:val="21"/>
+        </w:rPr>
+      </w:pPr>
+      <w:r>
+        <w:rPr>
+          <w:rFonts w:ascii="Consolas" w:eastAsia="Times New Roman" w:hAnsi="Consolas" w:cs="Times New Roman"/>
+          <w:color w:val="000000"/>
+          <w:sz w:val="21"/>
+          <w:szCs w:val="21"/>
+        </w:rPr>
+        <w:t>Does Javascript pass variables by refernce or pass by value</w:t>
+      </w:r>
+    </w:p>
+    <w:p>
+      <w:pPr>
+        <w:shd w:val="clear" w:color="auto" w:fill="FFFFFF"/>
+        <w:spacing w:after="0" w:line="285" w:lineRule="atLeast"/>
+        <w:rPr>
+          <w:rFonts w:ascii="Consolas" w:eastAsia="Times New Roman" w:hAnsi="Consolas" w:cs="Times New Roman"/>
+          <w:color w:val="000000"/>
+          <w:sz w:val="21"/>
+          <w:szCs w:val="21"/>
+        </w:rPr>
+      </w:pPr>
+    </w:p>
+    <w:p>
+      <w:pPr>
+        <w:shd w:val="clear" w:color="auto" w:fill="FFFFFF"/>
+        <w:spacing w:after="0" w:line="285" w:lineRule="atLeast"/>
+        <w:rPr>
+          <w:rFonts w:ascii="Consolas" w:eastAsia="Times New Roman" w:hAnsi="Consolas" w:cs="Times New Roman"/>
+          <w:color w:val="000000"/>
+          <w:sz w:val="21"/>
+          <w:szCs w:val="21"/>
+        </w:rPr>
+      </w:pPr>
+      <w:r>
+        <w:rPr>
+          <w:rFonts w:ascii="Consolas" w:eastAsia="Times New Roman" w:hAnsi="Consolas" w:cs="Times New Roman"/>
+          <w:color w:val="000000"/>
+          <w:sz w:val="21"/>
+          <w:szCs w:val="21"/>
+        </w:rPr>
+        <w:t>Primitive are passed by values</w:t>
+      </w:r>
+    </w:p>
+    <w:p>
+      <w:pPr>
+        <w:shd w:val="clear" w:color="auto" w:fill="FFFFFF"/>
+        <w:spacing w:after="0" w:line="285" w:lineRule="atLeast"/>
+        <w:rPr>
+          <w:rFonts w:ascii="Consolas" w:eastAsia="Times New Roman" w:hAnsi="Consolas" w:cs="Times New Roman"/>
+          <w:color w:val="000000"/>
+          <w:sz w:val="21"/>
+          <w:szCs w:val="21"/>
+        </w:rPr>
+      </w:pPr>
+    </w:p>
+    <w:p>
+      <w:pPr>
+        <w:shd w:val="clear" w:color="auto" w:fill="FFFFFF"/>
+        <w:spacing w:after="0" w:line="285" w:lineRule="atLeast"/>
+        <w:rPr>
+          <w:rFonts w:ascii="Consolas" w:eastAsia="Times New Roman" w:hAnsi="Consolas" w:cs="Times New Roman"/>
+          <w:color w:val="000000"/>
+          <w:sz w:val="21"/>
+          <w:szCs w:val="21"/>
+        </w:rPr>
+      </w:pPr>
+      <w:r>
+        <w:rPr>
+          <w:rFonts w:ascii="Consolas" w:eastAsia="Times New Roman" w:hAnsi="Consolas" w:cs="Times New Roman"/>
+          <w:color w:val="000000"/>
+          <w:sz w:val="21"/>
+          <w:szCs w:val="21"/>
+        </w:rPr>
+        <w:t>Var a = 1;</w:t>
+      </w:r>
+    </w:p>
+    <w:p>
+      <w:pPr>
+        <w:shd w:val="clear" w:color="auto" w:fill="FFFFFF"/>
+        <w:spacing w:after="0" w:line="285" w:lineRule="atLeast"/>
+        <w:rPr>
+          <w:rFonts w:ascii="Consolas" w:eastAsia="Times New Roman" w:hAnsi="Consolas" w:cs="Times New Roman"/>
+          <w:color w:val="000000"/>
+          <w:sz w:val="21"/>
+          <w:szCs w:val="21"/>
+        </w:rPr>
+      </w:pPr>
+      <w:r>
+        <w:rPr>
+          <w:rFonts w:ascii="Consolas" w:eastAsia="Times New Roman" w:hAnsi="Consolas" w:cs="Times New Roman"/>
+          <w:color w:val="000000"/>
+          <w:sz w:val="21"/>
+          <w:szCs w:val="21"/>
+        </w:rPr>
+        <w:t>Function foo (a){</w:t>
+      </w:r>
+    </w:p>
+    <w:p>
+      <w:pPr>
+        <w:shd w:val="clear" w:color="auto" w:fill="FFFFFF"/>
+        <w:spacing w:after="0" w:line="285" w:lineRule="atLeast"/>
+        <w:rPr>
+          <w:rFonts w:ascii="Consolas" w:eastAsia="Times New Roman" w:hAnsi="Consolas" w:cs="Times New Roman"/>
+          <w:color w:val="000000"/>
+          <w:sz w:val="21"/>
+          <w:szCs w:val="21"/>
+        </w:rPr>
+      </w:pPr>
+      <w:r>
+        <w:rPr>
+          <w:rFonts w:ascii="Consolas" w:eastAsia="Times New Roman" w:hAnsi="Consolas" w:cs="Times New Roman"/>
+          <w:color w:val="000000"/>
+          <w:sz w:val="21"/>
+          <w:szCs w:val="21"/>
+        </w:rPr>
+        <w:t>a= 2</w:t>
+      </w:r>
+    </w:p>
+    <w:p>
+      <w:pPr>
+        <w:shd w:val="clear" w:color="auto" w:fill="FFFFFF"/>
+        <w:spacing w:after="0" w:line="285" w:lineRule="atLeast"/>
+        <w:rPr>
+          <w:rFonts w:ascii="Consolas" w:eastAsia="Times New Roman" w:hAnsi="Consolas" w:cs="Times New Roman"/>
+          <w:color w:val="000000"/>
+          <w:sz w:val="21"/>
+          <w:szCs w:val="21"/>
+        </w:rPr>
+      </w:pPr>
+      <w:r>
+        <w:rPr>
+          <w:rFonts w:ascii="Consolas" w:eastAsia="Times New Roman" w:hAnsi="Consolas" w:cs="Times New Roman"/>
+          <w:color w:val="000000"/>
+          <w:sz w:val="21"/>
+          <w:szCs w:val="21"/>
+        </w:rPr>
+        <w:t>}</w:t>
+      </w:r>
+      <w:r>
+        <w:rPr>
+          <w:rFonts w:ascii="Consolas" w:eastAsia="Times New Roman" w:hAnsi="Consolas" w:cs="Times New Roman"/>
+          <w:color w:val="000000"/>
+          <w:sz w:val="21"/>
+          <w:szCs w:val="21"/>
+        </w:rPr>
+        <w:br/>
+      </w:r>
+      <w:r>
+        <w:rPr>
+          <w:rFonts w:ascii="Consolas" w:eastAsia="Times New Roman" w:hAnsi="Consolas" w:cs="Times New Roman"/>
+          <w:color w:val="000000"/>
+          <w:sz w:val="21"/>
+          <w:szCs w:val="21"/>
+        </w:rPr>
+        <w:br/>
+        <w:t>console.log(a) – it prints 1 only</w:t>
+      </w:r>
+    </w:p>
+    <w:p>
+      <w:pPr>
+        <w:shd w:val="clear" w:color="auto" w:fill="FFFFFF"/>
+        <w:spacing w:after="0" w:line="285" w:lineRule="atLeast"/>
+        <w:rPr>
+          <w:rFonts w:ascii="Consolas" w:eastAsia="Times New Roman" w:hAnsi="Consolas" w:cs="Times New Roman"/>
+          <w:color w:val="000000"/>
+          <w:sz w:val="21"/>
+          <w:szCs w:val="21"/>
+        </w:rPr>
+      </w:pPr>
+    </w:p>
+    <w:p>
+      <w:pPr>
+        <w:shd w:val="clear" w:color="auto" w:fill="FFFFFF"/>
+        <w:spacing w:after="0" w:line="285" w:lineRule="atLeast"/>
+        <w:rPr>
+          <w:rFonts w:ascii="Consolas" w:eastAsia="Times New Roman" w:hAnsi="Consolas" w:cs="Times New Roman"/>
+          <w:color w:val="000000"/>
+          <w:sz w:val="21"/>
+          <w:szCs w:val="21"/>
+        </w:rPr>
+      </w:pPr>
+      <w:r>
+        <w:rPr>
+          <w:rFonts w:ascii="Consolas" w:eastAsia="Times New Roman" w:hAnsi="Consolas" w:cs="Times New Roman"/>
+          <w:color w:val="000000"/>
+          <w:sz w:val="21"/>
+          <w:szCs w:val="21"/>
+        </w:rPr>
+        <w:t>Objects are passed by refernce</w:t>
+      </w:r>
+    </w:p>
+    <w:p>
+      <w:pPr>
+        <w:shd w:val="clear" w:color="auto" w:fill="FFFFFF"/>
+        <w:spacing w:after="0" w:line="285" w:lineRule="atLeast"/>
+        <w:rPr>
+          <w:rFonts w:ascii="Consolas" w:eastAsia="Times New Roman" w:hAnsi="Consolas" w:cs="Times New Roman"/>
+          <w:color w:val="000000"/>
+          <w:sz w:val="21"/>
+          <w:szCs w:val="21"/>
+        </w:rPr>
+      </w:pPr>
+    </w:p>
+    <w:p>
+      <w:pPr>
+        <w:shd w:val="clear" w:color="auto" w:fill="FFFFFF"/>
+        <w:spacing w:after="0" w:line="285" w:lineRule="atLeast"/>
+        <w:rPr>
+          <w:rFonts w:ascii="Consolas" w:eastAsia="Times New Roman" w:hAnsi="Consolas" w:cs="Times New Roman"/>
+          <w:color w:val="000000"/>
+          <w:sz w:val="21"/>
+          <w:szCs w:val="21"/>
+        </w:rPr>
+      </w:pPr>
+      <w:r>
+        <w:rPr>
+          <w:rFonts w:ascii="Consolas" w:eastAsia="Times New Roman" w:hAnsi="Consolas" w:cs="Times New Roman"/>
+          <w:color w:val="000000"/>
+          <w:sz w:val="21"/>
+          <w:szCs w:val="21"/>
+        </w:rPr>
+        <w:t>var a ={}</w:t>
+      </w:r>
+    </w:p>
+    <w:p>
+      <w:pPr>
+        <w:shd w:val="clear" w:color="auto" w:fill="FFFFFF"/>
+        <w:spacing w:after="0" w:line="285" w:lineRule="atLeast"/>
+        <w:rPr>
+          <w:rFonts w:ascii="Consolas" w:eastAsia="Times New Roman" w:hAnsi="Consolas" w:cs="Times New Roman"/>
+          <w:color w:val="000000"/>
+          <w:sz w:val="21"/>
+          <w:szCs w:val="21"/>
+        </w:rPr>
+      </w:pPr>
+      <w:r>
+        <w:rPr>
+          <w:rFonts w:ascii="Consolas" w:eastAsia="Times New Roman" w:hAnsi="Consolas" w:cs="Times New Roman"/>
+          <w:color w:val="000000"/>
+          <w:sz w:val="21"/>
+          <w:szCs w:val="21"/>
+        </w:rPr>
+        <w:t>function foo(a) {</w:t>
+      </w:r>
+      <w:r>
+        <w:rPr>
+          <w:rFonts w:ascii="Consolas" w:eastAsia="Times New Roman" w:hAnsi="Consolas" w:cs="Times New Roman"/>
+          <w:color w:val="000000"/>
+          <w:sz w:val="21"/>
+          <w:szCs w:val="21"/>
+        </w:rPr>
+        <w:br/>
+        <w:t>a.moo = false</w:t>
+      </w:r>
+      <w:r>
+        <w:rPr>
+          <w:rFonts w:ascii="Consolas" w:eastAsia="Times New Roman" w:hAnsi="Consolas" w:cs="Times New Roman"/>
+          <w:color w:val="000000"/>
+          <w:sz w:val="21"/>
+          <w:szCs w:val="21"/>
+        </w:rPr>
+        <w:br/>
+        <w:t>}</w:t>
+      </w:r>
+      <w:r>
+        <w:rPr>
+          <w:rFonts w:ascii="Consolas" w:eastAsia="Times New Roman" w:hAnsi="Consolas" w:cs="Times New Roman"/>
+          <w:color w:val="000000"/>
+          <w:sz w:val="21"/>
+          <w:szCs w:val="21"/>
+        </w:rPr>
+        <w:br/>
+      </w:r>
+      <w:r>
+        <w:rPr>
+          <w:rFonts w:ascii="Consolas" w:eastAsia="Times New Roman" w:hAnsi="Consolas" w:cs="Times New Roman"/>
+          <w:color w:val="000000"/>
+          <w:sz w:val="21"/>
+          <w:szCs w:val="21"/>
+        </w:rPr>
+        <w:br/>
+        <w:t>foo(a);</w:t>
+      </w:r>
+    </w:p>
+    <w:p>
+      <w:pPr>
+        <w:shd w:val="clear" w:color="auto" w:fill="FFFFFF"/>
+        <w:spacing w:after="0" w:line="285" w:lineRule="atLeast"/>
+        <w:rPr>
+          <w:rFonts w:ascii="Consolas" w:eastAsia="Times New Roman" w:hAnsi="Consolas" w:cs="Times New Roman"/>
+          <w:color w:val="000000"/>
+          <w:sz w:val="21"/>
+          <w:szCs w:val="21"/>
+        </w:rPr>
+      </w:pPr>
+      <w:r>
+        <w:rPr>
+          <w:rFonts w:ascii="Consolas" w:eastAsia="Times New Roman" w:hAnsi="Consolas" w:cs="Times New Roman"/>
+          <w:color w:val="000000"/>
+          <w:sz w:val="21"/>
+          <w:szCs w:val="21"/>
+        </w:rPr>
+        <w:t>console.log(a);</w:t>
+      </w:r>
       <w:bookmarkStart w:id="0" w:name="_GoBack"/>
       <w:bookmarkEnd w:id="0"/>
     </w:p>
+    <w:p>
+      <w:pPr>
+        <w:shd w:val="clear" w:color="auto" w:fill="FFFFFF"/>
+        <w:spacing w:after="0" w:line="285" w:lineRule="atLeast"/>
+        <w:rPr>
+          <w:rFonts w:ascii="Consolas" w:eastAsia="Times New Roman" w:hAnsi="Consolas" w:cs="Times New Roman"/>
+          <w:color w:val="000000"/>
+          <w:sz w:val="21"/>
+          <w:szCs w:val="21"/>
+        </w:rPr>
+      </w:pPr>
+    </w:p>
+    <w:p>
+      <w:pPr>
+        <w:shd w:val="clear" w:color="auto" w:fill="FFFFFF"/>
+        <w:spacing w:after="0" w:line="285" w:lineRule="atLeast"/>
+        <w:rPr>
+          <w:rFonts w:ascii="Consolas" w:eastAsia="Times New Roman" w:hAnsi="Consolas" w:cs="Times New Roman"/>
+          <w:color w:val="000000"/>
+          <w:sz w:val="21"/>
+          <w:szCs w:val="21"/>
+        </w:rPr>
+      </w:pPr>
+      <w:r>
+        <w:rPr>
+          <w:rFonts w:ascii="Consolas" w:eastAsia="Times New Roman" w:hAnsi="Consolas" w:cs="Times New Roman"/>
+          <w:color w:val="000000"/>
+          <w:sz w:val="21"/>
+          <w:szCs w:val="21"/>
+        </w:rPr>
+        <w:t>if object property is changed then pass by reference otherwise its pass by value</w:t>
+      </w:r>
+    </w:p>
+    <w:p>
+      <w:pPr>
+        <w:shd w:val="clear" w:color="auto" w:fill="FFFFFF"/>
+        <w:spacing w:after="0" w:line="285" w:lineRule="atLeast"/>
+        <w:rPr>
+          <w:rFonts w:ascii="Consolas" w:eastAsia="Times New Roman" w:hAnsi="Consolas" w:cs="Times New Roman"/>
+          <w:color w:val="000000"/>
+          <w:sz w:val="21"/>
+          <w:szCs w:val="21"/>
+        </w:rPr>
+      </w:pPr>
+    </w:p>
+    <w:p>
+      <w:pPr>
+        <w:shd w:val="clear" w:color="auto" w:fill="FFFFFF"/>
+        <w:spacing w:after="0" w:line="285" w:lineRule="atLeast"/>
+        <w:rPr>
+          <w:rFonts w:ascii="Consolas" w:eastAsia="Times New Roman" w:hAnsi="Consolas" w:cs="Times New Roman"/>
+          <w:color w:val="000000"/>
+          <w:sz w:val="21"/>
+          <w:szCs w:val="21"/>
+        </w:rPr>
+      </w:pPr>
+    </w:p>
+    <w:p>
+      <w:pPr>
+        <w:shd w:val="clear" w:color="auto" w:fill="FFFFFF"/>
+        <w:spacing w:after="0" w:line="285" w:lineRule="atLeast"/>
+        <w:rPr>
+          <w:rFonts w:ascii="Consolas" w:eastAsia="Times New Roman" w:hAnsi="Consolas" w:cs="Times New Roman"/>
+          <w:color w:val="000000"/>
+          <w:sz w:val="21"/>
+          <w:szCs w:val="21"/>
+        </w:rPr>
+      </w:pPr>
+    </w:p>
+    <w:p/>
     <w:sectPr>
       <w:headerReference w:type="even" r:id="rId6"/>
       <w:headerReference w:type="default" r:id="rId7"/>
@@ -1967,7 +2363,7 @@
       <mc:AlternateContent>
         <mc:Choice Requires="wps">
           <w:drawing>
-            <wp:anchor distT="0" distB="0" distL="114300" distR="114300" simplePos="0" relativeHeight="251659264" behindDoc="0" locked="0" layoutInCell="0" allowOverlap="1">
+            <wp:anchor distT="0" distB="0" distL="114300" distR="114300" simplePos="0" relativeHeight="251659264" behindDoc="0" locked="0" layoutInCell="0" allowOverlap="1" wp14:anchorId="2D9D7BAE" wp14:editId="0D9E7F81">
               <wp:simplePos x="0" y="0"/>
               <wp:positionH relativeFrom="page">
                 <wp:posOffset>0</wp:posOffset>
@@ -2043,7 +2439,7 @@
         </mc:Choice>
         <mc:Fallback>
           <w:pict>
-            <v:shapetype id="_x0000_t202" coordsize="21600,21600" o:spt="202" path="m,l,21600r21600,l21600,xe">
+            <v:shapetype w14:anchorId="2D9D7BAE" id="_x0000_t202" coordsize="21600,21600" o:spt="202" path="m,l,21600r21600,l21600,xe">
               <v:stroke joinstyle="miter"/>
               <v:path gradientshapeok="t" o:connecttype="rect"/>
             </v:shapetype>

</xml_diff>